<commit_message>
Only keep latest photos icon
</commit_message>
<xml_diff>
--- a/wordart/Photos.docx
+++ b/wordart/Photos.docx
@@ -1,27 +1,26 @@
 
 <file path=word/document.xml><?xml version="1.0" encoding="utf-8"?>
-<w:document xmlns:wpc="http://schemas.microsoft.com/office/word/2010/wordprocessingCanvas" xmlns:cx="http://schemas.microsoft.com/office/drawing/2014/chartex" xmlns:cx1="http://schemas.microsoft.com/office/drawing/2015/9/8/chartex" xmlns:cx2="http://schemas.microsoft.com/office/drawing/2015/10/21/chartex" xmlns:cx3="http://schemas.microsoft.com/office/drawing/2016/5/9/chartex" xmlns:cx4="http://schemas.microsoft.com/office/drawing/2016/5/10/chartex" xmlns:cx5="http://schemas.microsoft.com/office/drawing/2016/5/11/chartex" xmlns:cx6="http://schemas.microsoft.com/office/drawing/2016/5/12/chartex" xmlns:cx7="http://schemas.microsoft.com/office/drawing/2016/5/13/chartex" xmlns:cx8="http://schemas.microsoft.com/office/drawing/2016/5/14/chartex" xmlns:mc="http://schemas.openxmlformats.org/markup-compatibility/2006" xmlns:aink="http://schemas.microsoft.com/office/drawing/2016/ink" xmlns:o="urn:schemas-microsoft-com:office:office" xmlns:r="http://schemas.openxmlformats.org/officeDocument/2006/relationships" xmlns:m="http://schemas.openxmlformats.org/officeDocument/2006/math" xmlns:v="urn:schemas-microsoft-com:vml" xmlns:wp14="http://schemas.microsoft.com/office/word/2010/wordprocessingDrawing" xmlns:wp="http://schemas.openxmlformats.org/drawingml/2006/wordprocessingDrawing" xmlns:w10="urn:schemas-microsoft-com:office:word" xmlns:w="http://schemas.openxmlformats.org/wordprocessingml/2006/main" xmlns:w14="http://schemas.microsoft.com/office/word/2010/wordml" xmlns:w15="http://schemas.microsoft.com/office/word/2012/wordml" xmlns:w16se="http://schemas.microsoft.com/office/word/2015/wordml/symex" xmlns:wpg="http://schemas.microsoft.com/office/word/2010/wordprocessingGroup" xmlns:wpi="http://schemas.microsoft.com/office/word/2010/wordprocessingInk" xmlns:wne="http://schemas.microsoft.com/office/word/2006/wordml" xmlns:wps="http://schemas.microsoft.com/office/word/2010/wordprocessingShape" mc:Ignorable="w14 w15 w16se wp14">
+<w:document xmlns:wpc="http://schemas.microsoft.com/office/word/2010/wordprocessingCanvas" xmlns:cx="http://schemas.microsoft.com/office/drawing/2014/chartex" xmlns:cx1="http://schemas.microsoft.com/office/drawing/2015/9/8/chartex" xmlns:cx2="http://schemas.microsoft.com/office/drawing/2015/10/21/chartex" xmlns:cx3="http://schemas.microsoft.com/office/drawing/2016/5/9/chartex" xmlns:cx4="http://schemas.microsoft.com/office/drawing/2016/5/10/chartex" xmlns:cx5="http://schemas.microsoft.com/office/drawing/2016/5/11/chartex" xmlns:cx6="http://schemas.microsoft.com/office/drawing/2016/5/12/chartex" xmlns:cx7="http://schemas.microsoft.com/office/drawing/2016/5/13/chartex" xmlns:cx8="http://schemas.microsoft.com/office/drawing/2016/5/14/chartex" xmlns:mc="http://schemas.openxmlformats.org/markup-compatibility/2006" xmlns:aink="http://schemas.microsoft.com/office/drawing/2016/ink" xmlns:am3d="http://schemas.microsoft.com/office/drawing/2017/model3d" xmlns:o="urn:schemas-microsoft-com:office:office" xmlns:r="http://schemas.openxmlformats.org/officeDocument/2006/relationships" xmlns:m="http://schemas.openxmlformats.org/officeDocument/2006/math" xmlns:v="urn:schemas-microsoft-com:vml" xmlns:wp14="http://schemas.microsoft.com/office/word/2010/wordprocessingDrawing" xmlns:wp="http://schemas.openxmlformats.org/drawingml/2006/wordprocessingDrawing" xmlns:w10="urn:schemas-microsoft-com:office:word" xmlns:w="http://schemas.openxmlformats.org/wordprocessingml/2006/main" xmlns:w14="http://schemas.microsoft.com/office/word/2010/wordml" xmlns:w15="http://schemas.microsoft.com/office/word/2012/wordml" xmlns:w16cid="http://schemas.microsoft.com/office/word/2016/wordml/cid" xmlns:w16se="http://schemas.microsoft.com/office/word/2015/wordml/symex" xmlns:wpg="http://schemas.microsoft.com/office/word/2010/wordprocessingGroup" xmlns:wpi="http://schemas.microsoft.com/office/word/2010/wordprocessingInk" xmlns:wne="http://schemas.microsoft.com/office/word/2006/wordml" xmlns:wps="http://schemas.microsoft.com/office/word/2010/wordprocessingShape" mc:Ignorable="w14 w15 w16se w16cid wp14">
   <w:body>
-    <w:bookmarkStart w:id="0" w:name="_GoBack"/>
-    <w:bookmarkEnd w:id="0"/>
     <w:p>
       <w:r>
         <w:rPr>
           <w:noProof/>
+          <w:lang w:val="cs-CZ" w:eastAsia="cs-CZ"/>
         </w:rPr>
         <mc:AlternateContent>
           <mc:Choice Requires="wps">
             <w:drawing>
-              <wp:anchor distT="0" distB="0" distL="114300" distR="114300" simplePos="0" relativeHeight="251660287" behindDoc="0" locked="0" layoutInCell="1" allowOverlap="1">
+              <wp:anchor distT="0" distB="0" distL="114300" distR="114300" simplePos="0" relativeHeight="251655164" behindDoc="0" locked="0" layoutInCell="1" allowOverlap="1">
                 <wp:simplePos x="0" y="0"/>
                 <wp:positionH relativeFrom="column">
-                  <wp:posOffset>1584960</wp:posOffset>
+                  <wp:posOffset>-60385</wp:posOffset>
                 </wp:positionH>
                 <wp:positionV relativeFrom="paragraph">
-                  <wp:posOffset>2560320</wp:posOffset>
+                  <wp:posOffset>-69011</wp:posOffset>
                 </wp:positionV>
-                <wp:extent cx="238760" cy="853440"/>
-                <wp:effectExtent l="0" t="0" r="8890" b="3810"/>
+                <wp:extent cx="2743200" cy="2743200"/>
+                <wp:effectExtent l="0" t="0" r="0" b="0"/>
                 <wp:wrapNone/>
                 <wp:docPr id="3" name="Rectangle 3"/>
                 <wp:cNvGraphicFramePr/>
@@ -32,34 +31,16 @@
                       <wps:spPr>
                         <a:xfrm>
                           <a:off x="0" y="0"/>
-                          <a:ext cx="238760" cy="853440"/>
+                          <a:ext cx="2743200" cy="2743200"/>
                         </a:xfrm>
                         <a:prstGeom prst="rect">
                           <a:avLst/>
                         </a:prstGeom>
-                        <a:gradFill>
-                          <a:gsLst>
-                            <a:gs pos="0">
-                              <a:schemeClr val="accent6">
-                                <a:lumMod val="50000"/>
-                              </a:schemeClr>
-                            </a:gs>
-                            <a:gs pos="75000">
-                              <a:srgbClr val="456B2B"/>
-                            </a:gs>
-                            <a:gs pos="40000">
-                              <a:srgbClr val="3B5B25"/>
-                            </a:gs>
-                            <a:gs pos="100000">
-                              <a:schemeClr val="accent6">
-                                <a:lumMod val="75000"/>
-                              </a:schemeClr>
-                            </a:gs>
-                          </a:gsLst>
-                          <a:path path="circle">
-                            <a:fillToRect l="50000" t="50000" r="50000" b="50000"/>
-                          </a:path>
-                        </a:gradFill>
+                        <a:solidFill>
+                          <a:schemeClr val="bg1">
+                            <a:alpha val="25000"/>
+                          </a:schemeClr>
+                        </a:solidFill>
                         <a:ln>
                           <a:noFill/>
                         </a:ln>
@@ -89,6 +70,985 @@
                     </wps:wsp>
                   </a:graphicData>
                 </a:graphic>
+              </wp:anchor>
+            </w:drawing>
+          </mc:Choice>
+          <mc:Fallback>
+            <w:pict>
+              <v:rect w14:anchorId="1AB0496C" id="Rectangle 3" o:spid="_x0000_s1026" style="position:absolute;margin-left:-4.75pt;margin-top:-5.45pt;width:3in;height:3in;z-index:251655164;visibility:visible;mso-wrap-style:square;mso-wrap-distance-left:9pt;mso-wrap-distance-top:0;mso-wrap-distance-right:9pt;mso-wrap-distance-bottom:0;mso-position-horizontal:absolute;mso-position-horizontal-relative:text;mso-position-vertical:absolute;mso-position-vertical-relative:text;v-text-anchor:middle" o:gfxdata="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" fillcolor="white [3212]" stroked="f" strokeweight="1pt">
+                <v:fill opacity="16448f"/>
+              </v:rect>
+            </w:pict>
+          </mc:Fallback>
+        </mc:AlternateContent>
+      </w:r>
+      <w:r>
+        <w:rPr>
+          <w:noProof/>
+          <w:lang w:val="cs-CZ" w:eastAsia="cs-CZ"/>
+        </w:rPr>
+        <mc:AlternateContent>
+          <mc:Choice Requires="wpg">
+            <w:drawing>
+              <wp:anchor distT="0" distB="0" distL="114300" distR="114300" simplePos="0" relativeHeight="251659264" behindDoc="0" locked="0" layoutInCell="1" allowOverlap="1" wp14:anchorId="50BA40D4" wp14:editId="1455F2A4">
+                <wp:simplePos x="0" y="0"/>
+                <wp:positionH relativeFrom="column">
+                  <wp:posOffset>144516</wp:posOffset>
+                </wp:positionH>
+                <wp:positionV relativeFrom="paragraph">
+                  <wp:posOffset>153035</wp:posOffset>
+                </wp:positionV>
+                <wp:extent cx="2286000" cy="2286000"/>
+                <wp:effectExtent l="0" t="0" r="0" b="0"/>
+                <wp:wrapNone/>
+                <wp:docPr id="117" name="photos icon"/>
+                <wp:cNvGraphicFramePr/>
+                <a:graphic xmlns:a="http://schemas.openxmlformats.org/drawingml/2006/main">
+                  <a:graphicData uri="http://schemas.microsoft.com/office/word/2010/wordprocessingGroup">
+                    <wpg:wgp>
+                      <wpg:cNvGrpSpPr/>
+                      <wpg:grpSpPr>
+                        <a:xfrm>
+                          <a:off x="0" y="0"/>
+                          <a:ext cx="2286000" cy="2286000"/>
+                          <a:chOff x="55620" y="57845"/>
+                          <a:chExt cx="754165" cy="756390"/>
+                        </a:xfrm>
+                      </wpg:grpSpPr>
+                      <wpg:grpSp>
+                        <wpg:cNvPr id="102" name="Group 102"/>
+                        <wpg:cNvGrpSpPr/>
+                        <wpg:grpSpPr>
+                          <a:xfrm>
+                            <a:off x="55620" y="57845"/>
+                            <a:ext cx="754165" cy="756390"/>
+                            <a:chOff x="0" y="0"/>
+                            <a:chExt cx="754165" cy="756390"/>
+                          </a:xfrm>
+                        </wpg:grpSpPr>
+                        <wps:wsp>
+                          <wps:cNvPr id="90" name="Rounded Rectangle 90"/>
+                          <wps:cNvSpPr/>
+                          <wps:spPr>
+                            <a:xfrm>
+                              <a:off x="393793" y="253605"/>
+                              <a:ext cx="360372" cy="244730"/>
+                            </a:xfrm>
+                            <a:prstGeom prst="roundRect">
+                              <a:avLst>
+                                <a:gd name="adj" fmla="val 50000"/>
+                              </a:avLst>
+                            </a:prstGeom>
+                            <a:gradFill flip="none" rotWithShape="1">
+                              <a:gsLst>
+                                <a:gs pos="0">
+                                  <a:srgbClr val="33CC33">
+                                    <a:alpha val="20000"/>
+                                  </a:srgbClr>
+                                </a:gs>
+                                <a:gs pos="100000">
+                                  <a:srgbClr val="33CC33">
+                                    <a:alpha val="80000"/>
+                                  </a:srgbClr>
+                                </a:gs>
+                              </a:gsLst>
+                              <a:lin ang="0" scaled="1"/>
+                              <a:tileRect/>
+                            </a:gradFill>
+                            <a:ln>
+                              <a:noFill/>
+                            </a:ln>
+                          </wps:spPr>
+                          <wps:style>
+                            <a:lnRef idx="2">
+                              <a:schemeClr val="accent1">
+                                <a:shade val="50000"/>
+                              </a:schemeClr>
+                            </a:lnRef>
+                            <a:fillRef idx="1">
+                              <a:schemeClr val="accent1"/>
+                            </a:fillRef>
+                            <a:effectRef idx="0">
+                              <a:schemeClr val="accent1"/>
+                            </a:effectRef>
+                            <a:fontRef idx="minor">
+                              <a:schemeClr val="lt1"/>
+                            </a:fontRef>
+                          </wps:style>
+                          <wps:bodyPr rot="0" spcFirstLastPara="0" vertOverflow="overflow" horzOverflow="overflow" vert="horz" wrap="square" lIns="91440" tIns="45720" rIns="91440" bIns="45720" numCol="1" spcCol="0" rtlCol="0" fromWordArt="0" anchor="ctr" anchorCtr="0" forceAA="0" compatLnSpc="1">
+                            <a:prstTxWarp prst="textNoShape">
+                              <a:avLst/>
+                            </a:prstTxWarp>
+                            <a:noAutofit/>
+                          </wps:bodyPr>
+                        </wps:wsp>
+                        <wps:wsp>
+                          <wps:cNvPr id="91" name="Rounded Rectangle 91"/>
+                          <wps:cNvSpPr/>
+                          <wps:spPr>
+                            <a:xfrm rot="18900000">
+                              <a:off x="340397" y="106767"/>
+                              <a:ext cx="360372" cy="244730"/>
+                            </a:xfrm>
+                            <a:prstGeom prst="roundRect">
+                              <a:avLst>
+                                <a:gd name="adj" fmla="val 50000"/>
+                              </a:avLst>
+                            </a:prstGeom>
+                            <a:gradFill flip="none" rotWithShape="1">
+                              <a:gsLst>
+                                <a:gs pos="0">
+                                  <a:srgbClr val="FFCC00">
+                                    <a:alpha val="20000"/>
+                                  </a:srgbClr>
+                                </a:gs>
+                                <a:gs pos="100000">
+                                  <a:srgbClr val="FFCC00">
+                                    <a:alpha val="80000"/>
+                                  </a:srgbClr>
+                                </a:gs>
+                              </a:gsLst>
+                              <a:lin ang="0" scaled="1"/>
+                              <a:tileRect/>
+                            </a:gradFill>
+                            <a:ln>
+                              <a:noFill/>
+                            </a:ln>
+                          </wps:spPr>
+                          <wps:style>
+                            <a:lnRef idx="2">
+                              <a:schemeClr val="accent1">
+                                <a:shade val="50000"/>
+                              </a:schemeClr>
+                            </a:lnRef>
+                            <a:fillRef idx="1">
+                              <a:schemeClr val="accent1"/>
+                            </a:fillRef>
+                            <a:effectRef idx="0">
+                              <a:schemeClr val="accent1"/>
+                            </a:effectRef>
+                            <a:fontRef idx="minor">
+                              <a:schemeClr val="lt1"/>
+                            </a:fontRef>
+                          </wps:style>
+                          <wps:bodyPr rot="0" spcFirstLastPara="0" vertOverflow="overflow" horzOverflow="overflow" vert="horz" wrap="square" lIns="91440" tIns="45720" rIns="91440" bIns="45720" numCol="1" spcCol="0" rtlCol="0" fromWordArt="0" anchor="ctr" anchorCtr="0" forceAA="0" compatLnSpc="1">
+                            <a:prstTxWarp prst="textNoShape">
+                              <a:avLst/>
+                            </a:prstTxWarp>
+                            <a:noAutofit/>
+                          </wps:bodyPr>
+                        </wps:wsp>
+                        <wps:wsp>
+                          <wps:cNvPr id="92" name="Rounded Rectangle 92"/>
+                          <wps:cNvSpPr/>
+                          <wps:spPr>
+                            <a:xfrm rot="16200000">
+                              <a:off x="202459" y="57821"/>
+                              <a:ext cx="360372" cy="244730"/>
+                            </a:xfrm>
+                            <a:prstGeom prst="roundRect">
+                              <a:avLst>
+                                <a:gd name="adj" fmla="val 50000"/>
+                              </a:avLst>
+                            </a:prstGeom>
+                            <a:gradFill flip="none" rotWithShape="1">
+                              <a:gsLst>
+                                <a:gs pos="0">
+                                  <a:srgbClr val="FFC000">
+                                    <a:alpha val="20000"/>
+                                  </a:srgbClr>
+                                </a:gs>
+                                <a:gs pos="100000">
+                                  <a:srgbClr val="FFC000">
+                                    <a:alpha val="80000"/>
+                                  </a:srgbClr>
+                                </a:gs>
+                              </a:gsLst>
+                              <a:lin ang="0" scaled="1"/>
+                              <a:tileRect/>
+                            </a:gradFill>
+                            <a:ln>
+                              <a:noFill/>
+                            </a:ln>
+                          </wps:spPr>
+                          <wps:style>
+                            <a:lnRef idx="2">
+                              <a:schemeClr val="accent1">
+                                <a:shade val="50000"/>
+                              </a:schemeClr>
+                            </a:lnRef>
+                            <a:fillRef idx="1">
+                              <a:schemeClr val="accent1"/>
+                            </a:fillRef>
+                            <a:effectRef idx="0">
+                              <a:schemeClr val="accent1"/>
+                            </a:effectRef>
+                            <a:fontRef idx="minor">
+                              <a:schemeClr val="lt1"/>
+                            </a:fontRef>
+                          </wps:style>
+                          <wps:bodyPr rot="0" spcFirstLastPara="0" vertOverflow="overflow" horzOverflow="overflow" vert="horz" wrap="square" lIns="91440" tIns="45720" rIns="91440" bIns="45720" numCol="1" spcCol="0" rtlCol="0" fromWordArt="0" anchor="ctr" anchorCtr="0" forceAA="0" compatLnSpc="1">
+                            <a:prstTxWarp prst="textNoShape">
+                              <a:avLst/>
+                            </a:prstTxWarp>
+                            <a:noAutofit/>
+                          </wps:bodyPr>
+                        </wps:wsp>
+                        <wps:wsp>
+                          <wps:cNvPr id="97" name="Rounded Rectangle 97"/>
+                          <wps:cNvSpPr/>
+                          <wps:spPr>
+                            <a:xfrm rot="13500000">
+                              <a:off x="55620" y="113442"/>
+                              <a:ext cx="360372" cy="244730"/>
+                            </a:xfrm>
+                            <a:prstGeom prst="roundRect">
+                              <a:avLst>
+                                <a:gd name="adj" fmla="val 50000"/>
+                              </a:avLst>
+                            </a:prstGeom>
+                            <a:gradFill flip="none" rotWithShape="1">
+                              <a:gsLst>
+                                <a:gs pos="0">
+                                  <a:srgbClr val="FF0066">
+                                    <a:alpha val="20000"/>
+                                  </a:srgbClr>
+                                </a:gs>
+                                <a:gs pos="100000">
+                                  <a:srgbClr val="FF0066">
+                                    <a:alpha val="80000"/>
+                                  </a:srgbClr>
+                                </a:gs>
+                              </a:gsLst>
+                              <a:lin ang="0" scaled="1"/>
+                              <a:tileRect/>
+                            </a:gradFill>
+                            <a:ln>
+                              <a:noFill/>
+                            </a:ln>
+                          </wps:spPr>
+                          <wps:style>
+                            <a:lnRef idx="2">
+                              <a:schemeClr val="accent1">
+                                <a:shade val="50000"/>
+                              </a:schemeClr>
+                            </a:lnRef>
+                            <a:fillRef idx="1">
+                              <a:schemeClr val="accent1"/>
+                            </a:fillRef>
+                            <a:effectRef idx="0">
+                              <a:schemeClr val="accent1"/>
+                            </a:effectRef>
+                            <a:fontRef idx="minor">
+                              <a:schemeClr val="lt1"/>
+                            </a:fontRef>
+                          </wps:style>
+                          <wps:bodyPr rot="0" spcFirstLastPara="0" vertOverflow="overflow" horzOverflow="overflow" vert="horz" wrap="square" lIns="91440" tIns="45720" rIns="91440" bIns="45720" numCol="1" spcCol="0" rtlCol="0" fromWordArt="0" anchor="ctr" anchorCtr="0" forceAA="0" compatLnSpc="1">
+                            <a:prstTxWarp prst="textNoShape">
+                              <a:avLst/>
+                            </a:prstTxWarp>
+                            <a:noAutofit/>
+                          </wps:bodyPr>
+                        </wps:wsp>
+                        <wps:wsp>
+                          <wps:cNvPr id="98" name="Rounded Rectangle 98"/>
+                          <wps:cNvSpPr/>
+                          <wps:spPr>
+                            <a:xfrm rot="10800000">
+                              <a:off x="0" y="258055"/>
+                              <a:ext cx="360372" cy="244730"/>
+                            </a:xfrm>
+                            <a:prstGeom prst="roundRect">
+                              <a:avLst>
+                                <a:gd name="adj" fmla="val 50000"/>
+                              </a:avLst>
+                            </a:prstGeom>
+                            <a:gradFill flip="none" rotWithShape="1">
+                              <a:gsLst>
+                                <a:gs pos="0">
+                                  <a:srgbClr val="CC3399">
+                                    <a:alpha val="20000"/>
+                                  </a:srgbClr>
+                                </a:gs>
+                                <a:gs pos="100000">
+                                  <a:srgbClr val="CC3399">
+                                    <a:alpha val="80000"/>
+                                  </a:srgbClr>
+                                </a:gs>
+                              </a:gsLst>
+                              <a:lin ang="0" scaled="1"/>
+                              <a:tileRect/>
+                            </a:gradFill>
+                            <a:ln>
+                              <a:noFill/>
+                            </a:ln>
+                          </wps:spPr>
+                          <wps:style>
+                            <a:lnRef idx="2">
+                              <a:schemeClr val="accent1">
+                                <a:shade val="50000"/>
+                              </a:schemeClr>
+                            </a:lnRef>
+                            <a:fillRef idx="1">
+                              <a:schemeClr val="accent1"/>
+                            </a:fillRef>
+                            <a:effectRef idx="0">
+                              <a:schemeClr val="accent1"/>
+                            </a:effectRef>
+                            <a:fontRef idx="minor">
+                              <a:schemeClr val="lt1"/>
+                            </a:fontRef>
+                          </wps:style>
+                          <wps:bodyPr rot="0" spcFirstLastPara="0" vertOverflow="overflow" horzOverflow="overflow" vert="horz" wrap="square" lIns="91440" tIns="45720" rIns="91440" bIns="45720" numCol="1" spcCol="0" rtlCol="0" fromWordArt="0" anchor="ctr" anchorCtr="0" forceAA="0" compatLnSpc="1">
+                            <a:prstTxWarp prst="textNoShape">
+                              <a:avLst/>
+                            </a:prstTxWarp>
+                            <a:noAutofit/>
+                          </wps:bodyPr>
+                        </wps:wsp>
+                        <wps:wsp>
+                          <wps:cNvPr id="99" name="Rounded Rectangle 99"/>
+                          <wps:cNvSpPr/>
+                          <wps:spPr>
+                            <a:xfrm rot="8100000">
+                              <a:off x="60070" y="395994"/>
+                              <a:ext cx="360372" cy="244730"/>
+                            </a:xfrm>
+                            <a:prstGeom prst="roundRect">
+                              <a:avLst>
+                                <a:gd name="adj" fmla="val 50000"/>
+                              </a:avLst>
+                            </a:prstGeom>
+                            <a:gradFill flip="none" rotWithShape="1">
+                              <a:gsLst>
+                                <a:gs pos="0">
+                                  <a:srgbClr val="9966FF">
+                                    <a:alpha val="20000"/>
+                                  </a:srgbClr>
+                                </a:gs>
+                                <a:gs pos="100000">
+                                  <a:srgbClr val="9966FF">
+                                    <a:alpha val="80000"/>
+                                  </a:srgbClr>
+                                </a:gs>
+                              </a:gsLst>
+                              <a:lin ang="0" scaled="1"/>
+                              <a:tileRect/>
+                            </a:gradFill>
+                            <a:ln>
+                              <a:noFill/>
+                            </a:ln>
+                          </wps:spPr>
+                          <wps:style>
+                            <a:lnRef idx="2">
+                              <a:schemeClr val="accent1">
+                                <a:shade val="50000"/>
+                              </a:schemeClr>
+                            </a:lnRef>
+                            <a:fillRef idx="1">
+                              <a:schemeClr val="accent1"/>
+                            </a:fillRef>
+                            <a:effectRef idx="0">
+                              <a:schemeClr val="accent1"/>
+                            </a:effectRef>
+                            <a:fontRef idx="minor">
+                              <a:schemeClr val="lt1"/>
+                            </a:fontRef>
+                          </wps:style>
+                          <wps:bodyPr rot="0" spcFirstLastPara="0" vertOverflow="overflow" horzOverflow="overflow" vert="horz" wrap="square" lIns="91440" tIns="45720" rIns="91440" bIns="45720" numCol="1" spcCol="0" rtlCol="0" fromWordArt="0" anchor="ctr" anchorCtr="0" forceAA="0" compatLnSpc="1">
+                            <a:prstTxWarp prst="textNoShape">
+                              <a:avLst/>
+                            </a:prstTxWarp>
+                            <a:noAutofit/>
+                          </wps:bodyPr>
+                        </wps:wsp>
+                        <wps:wsp>
+                          <wps:cNvPr id="100" name="Rounded Rectangle 100"/>
+                          <wps:cNvSpPr/>
+                          <wps:spPr>
+                            <a:xfrm rot="5400000">
+                              <a:off x="198009" y="453839"/>
+                              <a:ext cx="360372" cy="244730"/>
+                            </a:xfrm>
+                            <a:prstGeom prst="roundRect">
+                              <a:avLst>
+                                <a:gd name="adj" fmla="val 50000"/>
+                              </a:avLst>
+                            </a:prstGeom>
+                            <a:gradFill flip="none" rotWithShape="1">
+                              <a:gsLst>
+                                <a:gs pos="0">
+                                  <a:srgbClr val="3399FF">
+                                    <a:alpha val="20000"/>
+                                  </a:srgbClr>
+                                </a:gs>
+                                <a:gs pos="100000">
+                                  <a:srgbClr val="3399FF">
+                                    <a:alpha val="80000"/>
+                                  </a:srgbClr>
+                                </a:gs>
+                              </a:gsLst>
+                              <a:lin ang="0" scaled="1"/>
+                              <a:tileRect/>
+                            </a:gradFill>
+                            <a:ln>
+                              <a:noFill/>
+                            </a:ln>
+                          </wps:spPr>
+                          <wps:style>
+                            <a:lnRef idx="2">
+                              <a:schemeClr val="accent1">
+                                <a:shade val="50000"/>
+                              </a:schemeClr>
+                            </a:lnRef>
+                            <a:fillRef idx="1">
+                              <a:schemeClr val="accent1"/>
+                            </a:fillRef>
+                            <a:effectRef idx="0">
+                              <a:schemeClr val="accent1"/>
+                            </a:effectRef>
+                            <a:fontRef idx="minor">
+                              <a:schemeClr val="lt1"/>
+                            </a:fontRef>
+                          </wps:style>
+                          <wps:bodyPr rot="0" spcFirstLastPara="0" vertOverflow="overflow" horzOverflow="overflow" vert="horz" wrap="square" lIns="91440" tIns="45720" rIns="91440" bIns="45720" numCol="1" spcCol="0" rtlCol="0" fromWordArt="0" anchor="ctr" anchorCtr="0" forceAA="0" compatLnSpc="1">
+                            <a:prstTxWarp prst="textNoShape">
+                              <a:avLst/>
+                            </a:prstTxWarp>
+                            <a:noAutofit/>
+                          </wps:bodyPr>
+                        </wps:wsp>
+                        <wps:wsp>
+                          <wps:cNvPr id="101" name="Rounded Rectangle 101"/>
+                          <wps:cNvSpPr/>
+                          <wps:spPr>
+                            <a:xfrm rot="2700000">
+                              <a:off x="340396" y="395994"/>
+                              <a:ext cx="360372" cy="244730"/>
+                            </a:xfrm>
+                            <a:prstGeom prst="roundRect">
+                              <a:avLst>
+                                <a:gd name="adj" fmla="val 50000"/>
+                              </a:avLst>
+                            </a:prstGeom>
+                            <a:gradFill flip="none" rotWithShape="1">
+                              <a:gsLst>
+                                <a:gs pos="0">
+                                  <a:srgbClr val="009999">
+                                    <a:alpha val="20000"/>
+                                  </a:srgbClr>
+                                </a:gs>
+                                <a:gs pos="100000">
+                                  <a:srgbClr val="009999">
+                                    <a:alpha val="80000"/>
+                                  </a:srgbClr>
+                                </a:gs>
+                              </a:gsLst>
+                              <a:lin ang="0" scaled="1"/>
+                              <a:tileRect/>
+                            </a:gradFill>
+                            <a:ln>
+                              <a:noFill/>
+                            </a:ln>
+                          </wps:spPr>
+                          <wps:style>
+                            <a:lnRef idx="2">
+                              <a:schemeClr val="accent1">
+                                <a:shade val="50000"/>
+                              </a:schemeClr>
+                            </a:lnRef>
+                            <a:fillRef idx="1">
+                              <a:schemeClr val="accent1"/>
+                            </a:fillRef>
+                            <a:effectRef idx="0">
+                              <a:schemeClr val="accent1"/>
+                            </a:effectRef>
+                            <a:fontRef idx="minor">
+                              <a:schemeClr val="lt1"/>
+                            </a:fontRef>
+                          </wps:style>
+                          <wps:bodyPr rot="0" spcFirstLastPara="0" vertOverflow="overflow" horzOverflow="overflow" vert="horz" wrap="square" lIns="91440" tIns="45720" rIns="91440" bIns="45720" numCol="1" spcCol="0" rtlCol="0" fromWordArt="0" anchor="ctr" anchorCtr="0" forceAA="0" compatLnSpc="1">
+                            <a:prstTxWarp prst="textNoShape">
+                              <a:avLst/>
+                            </a:prstTxWarp>
+                            <a:noAutofit/>
+                          </wps:bodyPr>
+                        </wps:wsp>
+                      </wpg:grpSp>
+                      <wpg:grpSp>
+                        <wpg:cNvPr id="103" name="Group 103"/>
+                        <wpg:cNvGrpSpPr/>
+                        <wpg:grpSpPr>
+                          <a:xfrm>
+                            <a:off x="55620" y="57845"/>
+                            <a:ext cx="754165" cy="756390"/>
+                            <a:chOff x="0" y="0"/>
+                            <a:chExt cx="754165" cy="756390"/>
+                          </a:xfrm>
+                        </wpg:grpSpPr>
+                        <wps:wsp>
+                          <wps:cNvPr id="104" name="Rounded Rectangle 104"/>
+                          <wps:cNvSpPr/>
+                          <wps:spPr>
+                            <a:xfrm>
+                              <a:off x="393793" y="253605"/>
+                              <a:ext cx="360372" cy="244730"/>
+                            </a:xfrm>
+                            <a:prstGeom prst="roundRect">
+                              <a:avLst>
+                                <a:gd name="adj" fmla="val 50000"/>
+                              </a:avLst>
+                            </a:prstGeom>
+                            <a:gradFill flip="none" rotWithShape="1">
+                              <a:gsLst>
+                                <a:gs pos="0">
+                                  <a:srgbClr val="33CC33">
+                                    <a:alpha val="20000"/>
+                                    <a:lumMod val="35000"/>
+                                  </a:srgbClr>
+                                </a:gs>
+                                <a:gs pos="100000">
+                                  <a:srgbClr val="33CC33">
+                                    <a:alpha val="0"/>
+                                  </a:srgbClr>
+                                </a:gs>
+                              </a:gsLst>
+                              <a:lin ang="0" scaled="1"/>
+                              <a:tileRect/>
+                            </a:gradFill>
+                            <a:ln>
+                              <a:noFill/>
+                            </a:ln>
+                          </wps:spPr>
+                          <wps:style>
+                            <a:lnRef idx="2">
+                              <a:schemeClr val="accent1">
+                                <a:shade val="50000"/>
+                              </a:schemeClr>
+                            </a:lnRef>
+                            <a:fillRef idx="1">
+                              <a:schemeClr val="accent1"/>
+                            </a:fillRef>
+                            <a:effectRef idx="0">
+                              <a:schemeClr val="accent1"/>
+                            </a:effectRef>
+                            <a:fontRef idx="minor">
+                              <a:schemeClr val="lt1"/>
+                            </a:fontRef>
+                          </wps:style>
+                          <wps:bodyPr rot="0" spcFirstLastPara="0" vertOverflow="overflow" horzOverflow="overflow" vert="horz" wrap="square" lIns="91440" tIns="45720" rIns="91440" bIns="45720" numCol="1" spcCol="0" rtlCol="0" fromWordArt="0" anchor="ctr" anchorCtr="0" forceAA="0" compatLnSpc="1">
+                            <a:prstTxWarp prst="textNoShape">
+                              <a:avLst/>
+                            </a:prstTxWarp>
+                            <a:noAutofit/>
+                          </wps:bodyPr>
+                        </wps:wsp>
+                        <wps:wsp>
+                          <wps:cNvPr id="105" name="Rounded Rectangle 105"/>
+                          <wps:cNvSpPr/>
+                          <wps:spPr>
+                            <a:xfrm rot="18900000">
+                              <a:off x="340397" y="106767"/>
+                              <a:ext cx="360372" cy="244730"/>
+                            </a:xfrm>
+                            <a:prstGeom prst="roundRect">
+                              <a:avLst>
+                                <a:gd name="adj" fmla="val 50000"/>
+                              </a:avLst>
+                            </a:prstGeom>
+                            <a:gradFill flip="none" rotWithShape="1">
+                              <a:gsLst>
+                                <a:gs pos="0">
+                                  <a:srgbClr val="FFCC00">
+                                    <a:lumMod val="48000"/>
+                                    <a:alpha val="20000"/>
+                                  </a:srgbClr>
+                                </a:gs>
+                                <a:gs pos="100000">
+                                  <a:srgbClr val="FFCC00">
+                                    <a:alpha val="0"/>
+                                  </a:srgbClr>
+                                </a:gs>
+                              </a:gsLst>
+                              <a:lin ang="0" scaled="1"/>
+                              <a:tileRect/>
+                            </a:gradFill>
+                            <a:ln>
+                              <a:noFill/>
+                            </a:ln>
+                          </wps:spPr>
+                          <wps:style>
+                            <a:lnRef idx="2">
+                              <a:schemeClr val="accent1">
+                                <a:shade val="50000"/>
+                              </a:schemeClr>
+                            </a:lnRef>
+                            <a:fillRef idx="1">
+                              <a:schemeClr val="accent1"/>
+                            </a:fillRef>
+                            <a:effectRef idx="0">
+                              <a:schemeClr val="accent1"/>
+                            </a:effectRef>
+                            <a:fontRef idx="minor">
+                              <a:schemeClr val="lt1"/>
+                            </a:fontRef>
+                          </wps:style>
+                          <wps:bodyPr rot="0" spcFirstLastPara="0" vertOverflow="overflow" horzOverflow="overflow" vert="horz" wrap="square" lIns="91440" tIns="45720" rIns="91440" bIns="45720" numCol="1" spcCol="0" rtlCol="0" fromWordArt="0" anchor="ctr" anchorCtr="0" forceAA="0" compatLnSpc="1">
+                            <a:prstTxWarp prst="textNoShape">
+                              <a:avLst/>
+                            </a:prstTxWarp>
+                            <a:noAutofit/>
+                          </wps:bodyPr>
+                        </wps:wsp>
+                        <wps:wsp>
+                          <wps:cNvPr id="106" name="Rounded Rectangle 106"/>
+                          <wps:cNvSpPr/>
+                          <wps:spPr>
+                            <a:xfrm rot="16200000">
+                              <a:off x="202459" y="57821"/>
+                              <a:ext cx="360372" cy="244730"/>
+                            </a:xfrm>
+                            <a:prstGeom prst="roundRect">
+                              <a:avLst>
+                                <a:gd name="adj" fmla="val 50000"/>
+                              </a:avLst>
+                            </a:prstGeom>
+                            <a:gradFill flip="none" rotWithShape="1">
+                              <a:gsLst>
+                                <a:gs pos="0">
+                                  <a:srgbClr val="FFC000">
+                                    <a:alpha val="20000"/>
+                                    <a:lumMod val="44000"/>
+                                  </a:srgbClr>
+                                </a:gs>
+                                <a:gs pos="100000">
+                                  <a:srgbClr val="FFC000">
+                                    <a:alpha val="0"/>
+                                  </a:srgbClr>
+                                </a:gs>
+                              </a:gsLst>
+                              <a:lin ang="0" scaled="1"/>
+                              <a:tileRect/>
+                            </a:gradFill>
+                            <a:ln>
+                              <a:noFill/>
+                            </a:ln>
+                          </wps:spPr>
+                          <wps:style>
+                            <a:lnRef idx="2">
+                              <a:schemeClr val="accent1">
+                                <a:shade val="50000"/>
+                              </a:schemeClr>
+                            </a:lnRef>
+                            <a:fillRef idx="1">
+                              <a:schemeClr val="accent1"/>
+                            </a:fillRef>
+                            <a:effectRef idx="0">
+                              <a:schemeClr val="accent1"/>
+                            </a:effectRef>
+                            <a:fontRef idx="minor">
+                              <a:schemeClr val="lt1"/>
+                            </a:fontRef>
+                          </wps:style>
+                          <wps:bodyPr rot="0" spcFirstLastPara="0" vertOverflow="overflow" horzOverflow="overflow" vert="horz" wrap="square" lIns="91440" tIns="45720" rIns="91440" bIns="45720" numCol="1" spcCol="0" rtlCol="0" fromWordArt="0" anchor="ctr" anchorCtr="0" forceAA="0" compatLnSpc="1">
+                            <a:prstTxWarp prst="textNoShape">
+                              <a:avLst/>
+                            </a:prstTxWarp>
+                            <a:noAutofit/>
+                          </wps:bodyPr>
+                        </wps:wsp>
+                        <wps:wsp>
+                          <wps:cNvPr id="112" name="Rounded Rectangle 112"/>
+                          <wps:cNvSpPr/>
+                          <wps:spPr>
+                            <a:xfrm rot="13500000">
+                              <a:off x="55620" y="113442"/>
+                              <a:ext cx="360372" cy="244730"/>
+                            </a:xfrm>
+                            <a:prstGeom prst="roundRect">
+                              <a:avLst>
+                                <a:gd name="adj" fmla="val 50000"/>
+                              </a:avLst>
+                            </a:prstGeom>
+                            <a:gradFill flip="none" rotWithShape="1">
+                              <a:gsLst>
+                                <a:gs pos="0">
+                                  <a:srgbClr val="FF0066">
+                                    <a:alpha val="20000"/>
+                                    <a:lumMod val="41000"/>
+                                  </a:srgbClr>
+                                </a:gs>
+                                <a:gs pos="100000">
+                                  <a:srgbClr val="FF0066">
+                                    <a:alpha val="0"/>
+                                  </a:srgbClr>
+                                </a:gs>
+                              </a:gsLst>
+                              <a:lin ang="0" scaled="1"/>
+                              <a:tileRect/>
+                            </a:gradFill>
+                            <a:ln>
+                              <a:noFill/>
+                            </a:ln>
+                          </wps:spPr>
+                          <wps:style>
+                            <a:lnRef idx="2">
+                              <a:schemeClr val="accent1">
+                                <a:shade val="50000"/>
+                              </a:schemeClr>
+                            </a:lnRef>
+                            <a:fillRef idx="1">
+                              <a:schemeClr val="accent1"/>
+                            </a:fillRef>
+                            <a:effectRef idx="0">
+                              <a:schemeClr val="accent1"/>
+                            </a:effectRef>
+                            <a:fontRef idx="minor">
+                              <a:schemeClr val="lt1"/>
+                            </a:fontRef>
+                          </wps:style>
+                          <wps:bodyPr rot="0" spcFirstLastPara="0" vertOverflow="overflow" horzOverflow="overflow" vert="horz" wrap="square" lIns="91440" tIns="45720" rIns="91440" bIns="45720" numCol="1" spcCol="0" rtlCol="0" fromWordArt="0" anchor="ctr" anchorCtr="0" forceAA="0" compatLnSpc="1">
+                            <a:prstTxWarp prst="textNoShape">
+                              <a:avLst/>
+                            </a:prstTxWarp>
+                            <a:noAutofit/>
+                          </wps:bodyPr>
+                        </wps:wsp>
+                        <wps:wsp>
+                          <wps:cNvPr id="113" name="Rounded Rectangle 113"/>
+                          <wps:cNvSpPr/>
+                          <wps:spPr>
+                            <a:xfrm rot="10800000">
+                              <a:off x="0" y="258055"/>
+                              <a:ext cx="360372" cy="244730"/>
+                            </a:xfrm>
+                            <a:prstGeom prst="roundRect">
+                              <a:avLst>
+                                <a:gd name="adj" fmla="val 50000"/>
+                              </a:avLst>
+                            </a:prstGeom>
+                            <a:gradFill flip="none" rotWithShape="1">
+                              <a:gsLst>
+                                <a:gs pos="0">
+                                  <a:srgbClr val="CC3399">
+                                    <a:alpha val="20000"/>
+                                    <a:lumMod val="31000"/>
+                                  </a:srgbClr>
+                                </a:gs>
+                                <a:gs pos="100000">
+                                  <a:srgbClr val="CC3399">
+                                    <a:alpha val="0"/>
+                                  </a:srgbClr>
+                                </a:gs>
+                              </a:gsLst>
+                              <a:lin ang="0" scaled="1"/>
+                              <a:tileRect/>
+                            </a:gradFill>
+                            <a:ln>
+                              <a:noFill/>
+                            </a:ln>
+                          </wps:spPr>
+                          <wps:style>
+                            <a:lnRef idx="2">
+                              <a:schemeClr val="accent1">
+                                <a:shade val="50000"/>
+                              </a:schemeClr>
+                            </a:lnRef>
+                            <a:fillRef idx="1">
+                              <a:schemeClr val="accent1"/>
+                            </a:fillRef>
+                            <a:effectRef idx="0">
+                              <a:schemeClr val="accent1"/>
+                            </a:effectRef>
+                            <a:fontRef idx="minor">
+                              <a:schemeClr val="lt1"/>
+                            </a:fontRef>
+                          </wps:style>
+                          <wps:bodyPr rot="0" spcFirstLastPara="0" vertOverflow="overflow" horzOverflow="overflow" vert="horz" wrap="square" lIns="91440" tIns="45720" rIns="91440" bIns="45720" numCol="1" spcCol="0" rtlCol="0" fromWordArt="0" anchor="ctr" anchorCtr="0" forceAA="0" compatLnSpc="1">
+                            <a:prstTxWarp prst="textNoShape">
+                              <a:avLst/>
+                            </a:prstTxWarp>
+                            <a:noAutofit/>
+                          </wps:bodyPr>
+                        </wps:wsp>
+                        <wps:wsp>
+                          <wps:cNvPr id="114" name="Rounded Rectangle 114"/>
+                          <wps:cNvSpPr/>
+                          <wps:spPr>
+                            <a:xfrm rot="8100000">
+                              <a:off x="60070" y="395994"/>
+                              <a:ext cx="360372" cy="244730"/>
+                            </a:xfrm>
+                            <a:prstGeom prst="roundRect">
+                              <a:avLst>
+                                <a:gd name="adj" fmla="val 50000"/>
+                              </a:avLst>
+                            </a:prstGeom>
+                            <a:gradFill flip="none" rotWithShape="1">
+                              <a:gsLst>
+                                <a:gs pos="0">
+                                  <a:srgbClr val="9966FF">
+                                    <a:alpha val="20000"/>
+                                    <a:lumMod val="42000"/>
+                                  </a:srgbClr>
+                                </a:gs>
+                                <a:gs pos="100000">
+                                  <a:srgbClr val="9966FF">
+                                    <a:alpha val="0"/>
+                                  </a:srgbClr>
+                                </a:gs>
+                              </a:gsLst>
+                              <a:lin ang="0" scaled="1"/>
+                              <a:tileRect/>
+                            </a:gradFill>
+                            <a:ln>
+                              <a:noFill/>
+                            </a:ln>
+                          </wps:spPr>
+                          <wps:style>
+                            <a:lnRef idx="2">
+                              <a:schemeClr val="accent1">
+                                <a:shade val="50000"/>
+                              </a:schemeClr>
+                            </a:lnRef>
+                            <a:fillRef idx="1">
+                              <a:schemeClr val="accent1"/>
+                            </a:fillRef>
+                            <a:effectRef idx="0">
+                              <a:schemeClr val="accent1"/>
+                            </a:effectRef>
+                            <a:fontRef idx="minor">
+                              <a:schemeClr val="lt1"/>
+                            </a:fontRef>
+                          </wps:style>
+                          <wps:bodyPr rot="0" spcFirstLastPara="0" vertOverflow="overflow" horzOverflow="overflow" vert="horz" wrap="square" lIns="91440" tIns="45720" rIns="91440" bIns="45720" numCol="1" spcCol="0" rtlCol="0" fromWordArt="0" anchor="ctr" anchorCtr="0" forceAA="0" compatLnSpc="1">
+                            <a:prstTxWarp prst="textNoShape">
+                              <a:avLst/>
+                            </a:prstTxWarp>
+                            <a:noAutofit/>
+                          </wps:bodyPr>
+                        </wps:wsp>
+                        <wps:wsp>
+                          <wps:cNvPr id="115" name="Rounded Rectangle 115"/>
+                          <wps:cNvSpPr/>
+                          <wps:spPr>
+                            <a:xfrm rot="5400000">
+                              <a:off x="198009" y="453839"/>
+                              <a:ext cx="360372" cy="244730"/>
+                            </a:xfrm>
+                            <a:prstGeom prst="roundRect">
+                              <a:avLst>
+                                <a:gd name="adj" fmla="val 50000"/>
+                              </a:avLst>
+                            </a:prstGeom>
+                            <a:gradFill flip="none" rotWithShape="1">
+                              <a:gsLst>
+                                <a:gs pos="0">
+                                  <a:srgbClr val="3399FF">
+                                    <a:alpha val="20000"/>
+                                    <a:lumMod val="23000"/>
+                                  </a:srgbClr>
+                                </a:gs>
+                                <a:gs pos="100000">
+                                  <a:srgbClr val="3399FF">
+                                    <a:alpha val="0"/>
+                                  </a:srgbClr>
+                                </a:gs>
+                              </a:gsLst>
+                              <a:lin ang="0" scaled="1"/>
+                              <a:tileRect/>
+                            </a:gradFill>
+                            <a:ln>
+                              <a:noFill/>
+                            </a:ln>
+                          </wps:spPr>
+                          <wps:style>
+                            <a:lnRef idx="2">
+                              <a:schemeClr val="accent1">
+                                <a:shade val="50000"/>
+                              </a:schemeClr>
+                            </a:lnRef>
+                            <a:fillRef idx="1">
+                              <a:schemeClr val="accent1"/>
+                            </a:fillRef>
+                            <a:effectRef idx="0">
+                              <a:schemeClr val="accent1"/>
+                            </a:effectRef>
+                            <a:fontRef idx="minor">
+                              <a:schemeClr val="lt1"/>
+                            </a:fontRef>
+                          </wps:style>
+                          <wps:bodyPr rot="0" spcFirstLastPara="0" vertOverflow="overflow" horzOverflow="overflow" vert="horz" wrap="square" lIns="91440" tIns="45720" rIns="91440" bIns="45720" numCol="1" spcCol="0" rtlCol="0" fromWordArt="0" anchor="ctr" anchorCtr="0" forceAA="0" compatLnSpc="1">
+                            <a:prstTxWarp prst="textNoShape">
+                              <a:avLst/>
+                            </a:prstTxWarp>
+                            <a:noAutofit/>
+                          </wps:bodyPr>
+                        </wps:wsp>
+                        <wps:wsp>
+                          <wps:cNvPr id="116" name="Rounded Rectangle 116"/>
+                          <wps:cNvSpPr/>
+                          <wps:spPr>
+                            <a:xfrm rot="2700000">
+                              <a:off x="340396" y="395994"/>
+                              <a:ext cx="360372" cy="244730"/>
+                            </a:xfrm>
+                            <a:prstGeom prst="roundRect">
+                              <a:avLst>
+                                <a:gd name="adj" fmla="val 50000"/>
+                              </a:avLst>
+                            </a:prstGeom>
+                            <a:gradFill flip="none" rotWithShape="1">
+                              <a:gsLst>
+                                <a:gs pos="0">
+                                  <a:srgbClr val="009999">
+                                    <a:alpha val="20000"/>
+                                    <a:lumMod val="42000"/>
+                                  </a:srgbClr>
+                                </a:gs>
+                                <a:gs pos="100000">
+                                  <a:srgbClr val="009999">
+                                    <a:alpha val="0"/>
+                                  </a:srgbClr>
+                                </a:gs>
+                              </a:gsLst>
+                              <a:lin ang="0" scaled="1"/>
+                              <a:tileRect/>
+                            </a:gradFill>
+                            <a:ln>
+                              <a:noFill/>
+                            </a:ln>
+                          </wps:spPr>
+                          <wps:style>
+                            <a:lnRef idx="2">
+                              <a:schemeClr val="accent1">
+                                <a:shade val="50000"/>
+                              </a:schemeClr>
+                            </a:lnRef>
+                            <a:fillRef idx="1">
+                              <a:schemeClr val="accent1"/>
+                            </a:fillRef>
+                            <a:effectRef idx="0">
+                              <a:schemeClr val="accent1"/>
+                            </a:effectRef>
+                            <a:fontRef idx="minor">
+                              <a:schemeClr val="lt1"/>
+                            </a:fontRef>
+                          </wps:style>
+                          <wps:bodyPr rot="0" spcFirstLastPara="0" vertOverflow="overflow" horzOverflow="overflow" vert="horz" wrap="square" lIns="91440" tIns="45720" rIns="91440" bIns="45720" numCol="1" spcCol="0" rtlCol="0" fromWordArt="0" anchor="ctr" anchorCtr="0" forceAA="0" compatLnSpc="1">
+                            <a:prstTxWarp prst="textNoShape">
+                              <a:avLst/>
+                            </a:prstTxWarp>
+                            <a:noAutofit/>
+                          </wps:bodyPr>
+                        </wps:wsp>
+                      </wpg:grpSp>
+                    </wpg:wgp>
+                  </a:graphicData>
+                </a:graphic>
+                <wp14:sizeRelH relativeFrom="margin">
+                  <wp14:pctWidth>0</wp14:pctWidth>
+                </wp14:sizeRelH>
                 <wp14:sizeRelV relativeFrom="margin">
                   <wp14:pctHeight>0</wp14:pctHeight>
                 </wp14:sizeRelV>
@@ -97,9 +1057,76 @@
           </mc:Choice>
           <mc:Fallback>
             <w:pict>
-              <v:rect w14:anchorId="258FA35E" id="Rectangle 3" o:spid="_x0000_s1026" style="position:absolute;margin-left:124.8pt;margin-top:201.6pt;width:18.8pt;height:67.2pt;z-index:251660287;visibility:visible;mso-wrap-style:square;mso-height-percent:0;mso-wrap-distance-left:9pt;mso-wrap-distance-top:0;mso-wrap-distance-right:9pt;mso-wrap-distance-bottom:0;mso-position-horizontal:absolute;mso-position-horizontal-relative:text;mso-position-vertical:absolute;mso-position-vertical-relative:text;mso-height-percent:0;mso-height-relative:margin;v-text-anchor:middle" o:gfxdata="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" fillcolor="#375623 [1609]" stroked="f" strokeweight="1pt">
-                <v:fill color2="#538135 [2409]" focusposition=".5,.5" focussize="" colors="0 #385723;26214f #3b5b25;.75 #456b2b;1 #548235" focus="100%" type="gradientRadial"/>
-              </v:rect>
+              <v:group w14:anchorId="2AC6E2E6" id="photos icon" o:spid="_x0000_s1026" style="position:absolute;margin-left:11.4pt;margin-top:12.05pt;width:180pt;height:180pt;z-index:251659264;mso-width-relative:margin;mso-height-relative:margin" coordorigin="556,578" coordsize="7541,7563" o:gfxdata="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">
+                <v:group id="Group 102" o:spid="_x0000_s1027" style="position:absolute;left:556;top:578;width:7541;height:7564" coordsize="7541,7563" o:gfxdata="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">
+                  <v:roundrect id="Rounded Rectangle 90" o:spid="_x0000_s1028" style="position:absolute;left:3937;top:2536;width:3604;height:2447;visibility:visible;mso-wrap-style:square;v-text-anchor:middle" arcsize=".5" o:gfxdata="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" fillcolor="#3c3" stroked="f" strokeweight="1pt">
+                    <v:fill opacity="13107f" color2="#3c3" o:opacity2="52428f" rotate="t" angle="90" focus="100%" type="gradient"/>
+                    <v:stroke joinstyle="miter"/>
+                  </v:roundrect>
+                  <v:roundrect id="Rounded Rectangle 91" o:spid="_x0000_s1029" style="position:absolute;left:3403;top:1067;width:3604;height:2447;rotation:-45;visibility:visible;mso-wrap-style:square;v-text-anchor:middle" arcsize=".5" o:gfxdata="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" fillcolor="#fc0" stroked="f" strokeweight="1pt">
+                    <v:fill opacity="13107f" color2="#fc0" o:opacity2="52428f" rotate="t" angle="90" focus="100%" type="gradient"/>
+                    <v:stroke joinstyle="miter"/>
+                  </v:roundrect>
+                  <v:roundrect id="Rounded Rectangle 92" o:spid="_x0000_s1030" style="position:absolute;left:2024;top:578;width:3603;height:2448;rotation:-90;visibility:visible;mso-wrap-style:square;v-text-anchor:middle" arcsize=".5" o:gfxdata="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" fillcolor="#ffc000" stroked="f" strokeweight="1pt">
+                    <v:fill opacity="13107f" color2="#ffc000" o:opacity2="52428f" rotate="t" angle="90" focus="100%" type="gradient"/>
+                    <v:stroke joinstyle="miter"/>
+                  </v:roundrect>
+                  <v:roundrect id="Rounded Rectangle 97" o:spid="_x0000_s1031" style="position:absolute;left:556;top:1134;width:3603;height:2447;rotation:-135;visibility:visible;mso-wrap-style:square;v-text-anchor:middle" arcsize=".5" o:gfxdata="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" fillcolor="#f06" stroked="f" strokeweight="1pt">
+                    <v:fill opacity="13107f" color2="#f06" o:opacity2="52428f" rotate="t" angle="90" focus="100%" type="gradient"/>
+                    <v:stroke joinstyle="miter"/>
+                  </v:roundrect>
+                  <v:roundrect id="Rounded Rectangle 98" o:spid="_x0000_s1032" style="position:absolute;top:2580;width:3603;height:2447;rotation:180;visibility:visible;mso-wrap-style:square;v-text-anchor:middle" arcsize=".5" o:gfxdata="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" fillcolor="#c39" stroked="f" strokeweight="1pt">
+                    <v:fill opacity="13107f" color2="#c39" o:opacity2="52428f" rotate="t" angle="90" focus="100%" type="gradient"/>
+                    <v:stroke joinstyle="miter"/>
+                  </v:roundrect>
+                  <v:roundrect id="Rounded Rectangle 99" o:spid="_x0000_s1033" style="position:absolute;left:600;top:3959;width:3604;height:2448;rotation:135;visibility:visible;mso-wrap-style:square;v-text-anchor:middle" arcsize=".5" o:gfxdata="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" fillcolor="#96f" stroked="f" strokeweight="1pt">
+                    <v:fill opacity="13107f" color2="#96f" o:opacity2="52428f" rotate="t" angle="90" focus="100%" type="gradient"/>
+                    <v:stroke joinstyle="miter"/>
+                  </v:roundrect>
+                  <v:roundrect id="Rounded Rectangle 100" o:spid="_x0000_s1034" style="position:absolute;left:1980;top:4538;width:3603;height:2447;rotation:90;visibility:visible;mso-wrap-style:square;v-text-anchor:middle" arcsize=".5" o:gfxdata="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" fillcolor="#39f" stroked="f" strokeweight="1pt">
+                    <v:fill opacity="13107f" color2="#39f" o:opacity2="52428f" rotate="t" angle="90" focus="100%" type="gradient"/>
+                    <v:stroke joinstyle="miter"/>
+                  </v:roundrect>
+                  <v:roundrect id="Rounded Rectangle 101" o:spid="_x0000_s1035" style="position:absolute;left:3404;top:3959;width:3604;height:2447;rotation:45;visibility:visible;mso-wrap-style:square;v-text-anchor:middle" arcsize=".5" o:gfxdata="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" fillcolor="#099" stroked="f" strokeweight="1pt">
+                    <v:fill opacity="13107f" color2="#099" o:opacity2="52428f" rotate="t" angle="90" focus="100%" type="gradient"/>
+                    <v:stroke joinstyle="miter"/>
+                  </v:roundrect>
+                </v:group>
+                <v:group id="Group 103" o:spid="_x0000_s1036" style="position:absolute;left:556;top:578;width:7541;height:7564" coordsize="7541,7563" o:gfxdata="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">
+                  <v:roundrect id="Rounded Rectangle 104" o:spid="_x0000_s1037" style="position:absolute;left:3937;top:2536;width:3604;height:2447;visibility:visible;mso-wrap-style:square;v-text-anchor:middle" arcsize=".5" o:gfxdata="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" fillcolor="#124712" stroked="f" strokeweight="1pt">
+                    <v:fill opacity="13107f" color2="#3c3" o:opacity2="0" rotate="t" angle="90" focus="100%" type="gradient"/>
+                    <v:stroke joinstyle="miter"/>
+                  </v:roundrect>
+                  <v:roundrect id="Rounded Rectangle 105" o:spid="_x0000_s1038" style="position:absolute;left:3403;top:1067;width:3604;height:2447;rotation:-45;visibility:visible;mso-wrap-style:square;v-text-anchor:middle" arcsize=".5" o:gfxdata="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" fillcolor="#7a6200" stroked="f" strokeweight="1pt">
+                    <v:fill opacity="13107f" color2="#fc0" o:opacity2="0" rotate="t" angle="90" focus="100%" type="gradient"/>
+                    <v:stroke joinstyle="miter"/>
+                  </v:roundrect>
+                  <v:roundrect id="Rounded Rectangle 106" o:spid="_x0000_s1039" style="position:absolute;left:2024;top:578;width:3603;height:2448;rotation:-90;visibility:visible;mso-wrap-style:square;v-text-anchor:middle" arcsize=".5" o:gfxdata="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" fillcolor="#705400" stroked="f" strokeweight="1pt">
+                    <v:fill opacity="13107f" color2="#ffc000" o:opacity2="0" rotate="t" angle="90" focus="100%" type="gradient"/>
+                    <v:stroke joinstyle="miter"/>
+                  </v:roundrect>
+                  <v:roundrect id="Rounded Rectangle 112" o:spid="_x0000_s1040" style="position:absolute;left:556;top:1134;width:3603;height:2447;rotation:-135;visibility:visible;mso-wrap-style:square;v-text-anchor:middle" arcsize=".5" o:gfxdata="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" fillcolor="#69002a" stroked="f" strokeweight="1pt">
+                    <v:fill opacity="13107f" color2="#f06" o:opacity2="0" rotate="t" angle="90" focus="100%" type="gradient"/>
+                    <v:stroke joinstyle="miter"/>
+                  </v:roundrect>
+                  <v:roundrect id="Rounded Rectangle 113" o:spid="_x0000_s1041" style="position:absolute;top:2580;width:3603;height:2447;rotation:180;visibility:visible;mso-wrap-style:square;v-text-anchor:middle" arcsize=".5" o:gfxdata="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" fillcolor="#3f102f" stroked="f" strokeweight="1pt">
+                    <v:fill opacity="13107f" color2="#c39" o:opacity2="0" rotate="t" angle="90" focus="100%" type="gradient"/>
+                    <v:stroke joinstyle="miter"/>
+                  </v:roundrect>
+                  <v:roundrect id="Rounded Rectangle 114" o:spid="_x0000_s1042" style="position:absolute;left:600;top:3959;width:3604;height:2448;rotation:135;visibility:visible;mso-wrap-style:square;v-text-anchor:middle" arcsize=".5" o:gfxdata="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" fillcolor="#320096" stroked="f" strokeweight="1pt">
+                    <v:fill opacity="13107f" color2="#96f" o:opacity2="0" rotate="t" angle="90" focus="100%" type="gradient"/>
+                    <v:stroke joinstyle="miter"/>
+                  </v:roundrect>
+                  <v:roundrect id="Rounded Rectangle 115" o:spid="_x0000_s1043" style="position:absolute;left:1980;top:4538;width:3603;height:2447;rotation:90;visibility:visible;mso-wrap-style:square;v-text-anchor:middle" arcsize=".5" o:gfxdata="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" fillcolor="#002346" stroked="f" strokeweight="1pt">
+                    <v:fill opacity="13107f" color2="#39f" o:opacity2="0" rotate="t" angle="90" focus="100%" type="gradient"/>
+                    <v:stroke joinstyle="miter"/>
+                  </v:roundrect>
+                  <v:roundrect id="Rounded Rectangle 116" o:spid="_x0000_s1044" style="position:absolute;left:3404;top:3959;width:3604;height:2447;rotation:45;visibility:visible;mso-wrap-style:square;v-text-anchor:middle" arcsize=".5" o:gfxdata="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" fillcolor="#004040" stroked="f" strokeweight="1pt">
+                    <v:fill opacity="13107f" color2="#099" o:opacity2="0" rotate="t" angle="90" focus="100%" type="gradient"/>
+                    <v:stroke joinstyle="miter"/>
+                  </v:roundrect>
+                </v:group>
+              </v:group>
             </w:pict>
           </mc:Fallback>
         </mc:AlternateContent>
@@ -107,19 +1134,20 @@
       <w:r>
         <w:rPr>
           <w:noProof/>
+          <w:lang w:val="cs-CZ" w:eastAsia="cs-CZ"/>
         </w:rPr>
         <mc:AlternateContent>
           <mc:Choice Requires="wps">
             <w:drawing>
-              <wp:anchor distT="0" distB="0" distL="114300" distR="114300" simplePos="0" relativeHeight="251662336" behindDoc="0" locked="0" layoutInCell="1" allowOverlap="1">
+              <wp:anchor distT="0" distB="0" distL="114300" distR="114300" simplePos="0" relativeHeight="251657214" behindDoc="0" locked="0" layoutInCell="1" allowOverlap="1">
                 <wp:simplePos x="0" y="0"/>
                 <wp:positionH relativeFrom="column">
-                  <wp:posOffset>1356360</wp:posOffset>
+                  <wp:posOffset>34290</wp:posOffset>
                 </wp:positionH>
                 <wp:positionV relativeFrom="paragraph">
-                  <wp:posOffset>1717802</wp:posOffset>
+                  <wp:posOffset>34290</wp:posOffset>
                 </wp:positionV>
-                <wp:extent cx="694944" cy="694944"/>
+                <wp:extent cx="2514600" cy="2514600"/>
                 <wp:effectExtent l="0" t="0" r="0" b="0"/>
                 <wp:wrapNone/>
                 <wp:docPr id="2" name="Oval 2"/>
@@ -131,33 +1159,122 @@
                       <wps:spPr>
                         <a:xfrm>
                           <a:off x="0" y="0"/>
-                          <a:ext cx="694944" cy="694944"/>
+                          <a:ext cx="2514600" cy="2514600"/>
                         </a:xfrm>
                         <a:prstGeom prst="ellipse">
                           <a:avLst/>
                         </a:prstGeom>
+                        <a:solidFill>
+                          <a:schemeClr val="bg1">
+                            <a:alpha val="86000"/>
+                          </a:schemeClr>
+                        </a:solidFill>
+                        <a:ln>
+                          <a:noFill/>
+                        </a:ln>
+                      </wps:spPr>
+                      <wps:style>
+                        <a:lnRef idx="2">
+                          <a:schemeClr val="accent1">
+                            <a:shade val="50000"/>
+                          </a:schemeClr>
+                        </a:lnRef>
+                        <a:fillRef idx="1">
+                          <a:schemeClr val="accent1"/>
+                        </a:fillRef>
+                        <a:effectRef idx="0">
+                          <a:schemeClr val="accent1"/>
+                        </a:effectRef>
+                        <a:fontRef idx="minor">
+                          <a:schemeClr val="lt1"/>
+                        </a:fontRef>
+                      </wps:style>
+                      <wps:bodyPr rot="0" spcFirstLastPara="0" vertOverflow="overflow" horzOverflow="overflow" vert="horz" wrap="square" lIns="91440" tIns="45720" rIns="91440" bIns="45720" numCol="1" spcCol="0" rtlCol="0" fromWordArt="0" anchor="ctr" anchorCtr="0" forceAA="0" compatLnSpc="1">
+                        <a:prstTxWarp prst="textNoShape">
+                          <a:avLst/>
+                        </a:prstTxWarp>
+                        <a:noAutofit/>
+                      </wps:bodyPr>
+                    </wps:wsp>
+                  </a:graphicData>
+                </a:graphic>
+                <wp14:sizeRelH relativeFrom="margin">
+                  <wp14:pctWidth>0</wp14:pctWidth>
+                </wp14:sizeRelH>
+                <wp14:sizeRelV relativeFrom="margin">
+                  <wp14:pctHeight>0</wp14:pctHeight>
+                </wp14:sizeRelV>
+              </wp:anchor>
+            </w:drawing>
+          </mc:Choice>
+          <mc:Fallback>
+            <w:pict>
+              <v:oval w14:anchorId="437B9B4A" id="Oval 2" o:spid="_x0000_s1026" style="position:absolute;margin-left:2.7pt;margin-top:2.7pt;width:198pt;height:198pt;z-index:251657214;visibility:visible;mso-wrap-style:square;mso-width-percent:0;mso-height-percent:0;mso-wrap-distance-left:9pt;mso-wrap-distance-top:0;mso-wrap-distance-right:9pt;mso-wrap-distance-bottom:0;mso-position-horizontal:absolute;mso-position-horizontal-relative:text;mso-position-vertical:absolute;mso-position-vertical-relative:text;mso-width-percent:0;mso-height-percent:0;mso-width-relative:margin;mso-height-relative:margin;v-text-anchor:middle" o:gfxdata="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" fillcolor="white [3212]" stroked="f" strokeweight="1pt">
+                <v:fill opacity="56283f"/>
+                <v:stroke joinstyle="miter"/>
+              </v:oval>
+            </w:pict>
+          </mc:Fallback>
+        </mc:AlternateContent>
+      </w:r>
+      <w:r>
+        <w:rPr>
+          <w:noProof/>
+          <w:lang w:val="cs-CZ" w:eastAsia="cs-CZ"/>
+        </w:rPr>
+        <mc:AlternateContent>
+          <mc:Choice Requires="wps">
+            <w:drawing>
+              <wp:anchor distT="0" distB="0" distL="114300" distR="114300" simplePos="0" relativeHeight="251654139" behindDoc="0" locked="0" layoutInCell="1" allowOverlap="1">
+                <wp:simplePos x="0" y="0"/>
+                <wp:positionH relativeFrom="column">
+                  <wp:posOffset>-60325</wp:posOffset>
+                </wp:positionH>
+                <wp:positionV relativeFrom="paragraph">
+                  <wp:posOffset>-68580</wp:posOffset>
+                </wp:positionV>
+                <wp:extent cx="2743200" cy="2743200"/>
+                <wp:effectExtent l="0" t="0" r="0" b="0"/>
+                <wp:wrapNone/>
+                <wp:docPr id="1" name="Rectangle 1"/>
+                <wp:cNvGraphicFramePr/>
+                <a:graphic xmlns:a="http://schemas.openxmlformats.org/drawingml/2006/main">
+                  <a:graphicData uri="http://schemas.microsoft.com/office/word/2010/wordprocessingShape">
+                    <wps:wsp>
+                      <wps:cNvSpPr/>
+                      <wps:spPr>
+                        <a:xfrm>
+                          <a:off x="0" y="0"/>
+                          <a:ext cx="2743200" cy="2743200"/>
+                        </a:xfrm>
+                        <a:prstGeom prst="rect">
+                          <a:avLst/>
+                        </a:prstGeom>
                         <a:gradFill flip="none" rotWithShape="1">
                           <a:gsLst>
+                            <a:gs pos="56000">
+                              <a:srgbClr val="FF0000"/>
+                            </a:gs>
+                            <a:gs pos="42000">
+                              <a:srgbClr val="FF8700"/>
+                            </a:gs>
+                            <a:gs pos="23000">
+                              <a:srgbClr val="FFC000"/>
+                            </a:gs>
                             <a:gs pos="0">
-                              <a:schemeClr val="accent6">
-                                <a:lumMod val="50000"/>
-                              </a:schemeClr>
+                              <a:srgbClr val="00B050"/>
                             </a:gs>
-                            <a:gs pos="75000">
-                              <a:srgbClr val="456B2B"/>
+                            <a:gs pos="89000">
+                              <a:srgbClr val="5054B7"/>
                             </a:gs>
-                            <a:gs pos="40000">
-                              <a:srgbClr val="3B5B25"/>
+                            <a:gs pos="78000">
+                              <a:srgbClr val="7030A0"/>
                             </a:gs>
                             <a:gs pos="100000">
-                              <a:schemeClr val="accent6">
-                                <a:lumMod val="75000"/>
-                              </a:schemeClr>
+                              <a:srgbClr val="00B0F0"/>
                             </a:gs>
                           </a:gsLst>
-                          <a:path path="circle">
-                            <a:fillToRect l="50000" t="50000" r="50000" b="50000"/>
-                          </a:path>
+                          <a:lin ang="8100000" scaled="1"/>
                           <a:tileRect/>
                         </a:gradFill>
                         <a:ln>
@@ -200,337 +1317,44 @@
           </mc:Choice>
           <mc:Fallback>
             <w:pict>
-              <v:oval w14:anchorId="3B228E4F" id="Oval 2" o:spid="_x0000_s1026" style="position:absolute;margin-left:106.8pt;margin-top:135.25pt;width:54.7pt;height:54.7pt;z-index:251662336;visibility:visible;mso-wrap-style:square;mso-width-percent:0;mso-height-percent:0;mso-wrap-distance-left:9pt;mso-wrap-distance-top:0;mso-wrap-distance-right:9pt;mso-wrap-distance-bottom:0;mso-position-horizontal:absolute;mso-position-horizontal-relative:text;mso-position-vertical:absolute;mso-position-vertical-relative:text;mso-width-percent:0;mso-height-percent:0;mso-width-relative:margin;mso-height-relative:margin;v-text-anchor:middle" o:gfxdata="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" fillcolor="#375623 [1609]" stroked="f" strokeweight="1pt">
-                <v:fill color2="#538135 [2409]" rotate="t" focusposition=".5,.5" focussize="" colors="0 #385723;26214f #3b5b25;.75 #456b2b;1 #548235" focus="100%" type="gradientRadial"/>
-                <v:stroke joinstyle="miter"/>
-              </v:oval>
-            </w:pict>
-          </mc:Fallback>
-        </mc:AlternateContent>
-      </w:r>
-      <w:r>
-        <w:rPr>
-          <w:noProof/>
-        </w:rPr>
-        <mc:AlternateContent>
-          <mc:Choice Requires="wps">
-            <w:drawing>
-              <wp:anchor distT="0" distB="0" distL="114300" distR="114300" simplePos="0" relativeHeight="251659264" behindDoc="0" locked="0" layoutInCell="1" allowOverlap="1">
-                <wp:simplePos x="0" y="0"/>
-                <wp:positionH relativeFrom="column">
-                  <wp:posOffset>327660</wp:posOffset>
-                </wp:positionH>
-                <wp:positionV relativeFrom="paragraph">
-                  <wp:posOffset>670560</wp:posOffset>
-                </wp:positionV>
-                <wp:extent cx="2743200" cy="2743200"/>
-                <wp:effectExtent l="0" t="0" r="0" b="0"/>
-                <wp:wrapNone/>
-                <wp:docPr id="1" name="Rectangle 1"/>
-                <wp:cNvGraphicFramePr/>
-                <a:graphic xmlns:a="http://schemas.openxmlformats.org/drawingml/2006/main">
-                  <a:graphicData uri="http://schemas.microsoft.com/office/word/2010/wordprocessingShape">
-                    <wps:wsp>
-                      <wps:cNvSpPr/>
-                      <wps:spPr>
-                        <a:xfrm>
-                          <a:off x="0" y="0"/>
-                          <a:ext cx="2743200" cy="2743200"/>
-                        </a:xfrm>
-                        <a:prstGeom prst="rect">
-                          <a:avLst/>
-                        </a:prstGeom>
-                        <a:gradFill flip="none" rotWithShape="1">
-                          <a:gsLst>
-                            <a:gs pos="0">
-                              <a:schemeClr val="accent1">
-                                <a:lumMod val="75000"/>
-                              </a:schemeClr>
-                            </a:gs>
-                            <a:gs pos="100000">
-                              <a:schemeClr val="accent1"/>
-                            </a:gs>
-                          </a:gsLst>
-                          <a:lin ang="5400000" scaled="0"/>
-                          <a:tileRect/>
-                        </a:gradFill>
-                        <a:ln>
-                          <a:noFill/>
-                        </a:ln>
-                      </wps:spPr>
-                      <wps:style>
-                        <a:lnRef idx="2">
-                          <a:schemeClr val="accent1">
-                            <a:shade val="50000"/>
-                          </a:schemeClr>
-                        </a:lnRef>
-                        <a:fillRef idx="1">
-                          <a:schemeClr val="accent1"/>
-                        </a:fillRef>
-                        <a:effectRef idx="0">
-                          <a:schemeClr val="accent1"/>
-                        </a:effectRef>
-                        <a:fontRef idx="minor">
-                          <a:schemeClr val="lt1"/>
-                        </a:fontRef>
-                      </wps:style>
-                      <wps:bodyPr rot="0" spcFirstLastPara="0" vertOverflow="overflow" horzOverflow="overflow" vert="horz" wrap="square" lIns="91440" tIns="45720" rIns="91440" bIns="45720" numCol="1" spcCol="0" rtlCol="0" fromWordArt="0" anchor="ctr" anchorCtr="0" forceAA="0" compatLnSpc="1">
-                        <a:prstTxWarp prst="textNoShape">
-                          <a:avLst/>
-                        </a:prstTxWarp>
-                        <a:noAutofit/>
-                      </wps:bodyPr>
-                    </wps:wsp>
-                  </a:graphicData>
-                </a:graphic>
-                <wp14:sizeRelH relativeFrom="margin">
-                  <wp14:pctWidth>0</wp14:pctWidth>
-                </wp14:sizeRelH>
-                <wp14:sizeRelV relativeFrom="margin">
-                  <wp14:pctHeight>0</wp14:pctHeight>
-                </wp14:sizeRelV>
-              </wp:anchor>
-            </w:drawing>
-          </mc:Choice>
-          <mc:Fallback>
-            <w:pict>
-              <v:rect w14:anchorId="16D6BDF4" id="Rectangle 1" o:spid="_x0000_s1026" style="position:absolute;margin-left:25.8pt;margin-top:52.8pt;width:3in;height:3in;z-index:251659264;visibility:visible;mso-wrap-style:square;mso-width-percent:0;mso-height-percent:0;mso-wrap-distance-left:9pt;mso-wrap-distance-top:0;mso-wrap-distance-right:9pt;mso-wrap-distance-bottom:0;mso-position-horizontal:absolute;mso-position-horizontal-relative:text;mso-position-vertical:absolute;mso-position-vertical-relative:text;mso-width-percent:0;mso-height-percent:0;mso-width-relative:margin;mso-height-relative:margin;v-text-anchor:middle" o:gfxdata="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" fillcolor="#2f5496 [2404]" stroked="f" strokeweight="1pt">
-                <v:fill color2="#4472c4 [3204]" rotate="t" focus="100%" type="gradient">
-                  <o:fill v:ext="view" type="gradientUnscaled"/>
-                </v:fill>
+              <v:rect w14:anchorId="364CBB51" id="Rectangle 1" o:spid="_x0000_s1026" style="position:absolute;margin-left:-4.75pt;margin-top:-5.4pt;width:3in;height:3in;z-index:251654139;visibility:visible;mso-wrap-style:square;mso-width-percent:0;mso-height-percent:0;mso-wrap-distance-left:9pt;mso-wrap-distance-top:0;mso-wrap-distance-right:9pt;mso-wrap-distance-bottom:0;mso-position-horizontal:absolute;mso-position-horizontal-relative:text;mso-position-vertical:absolute;mso-position-vertical-relative:text;mso-width-percent:0;mso-height-percent:0;mso-width-relative:margin;mso-height-relative:margin;v-text-anchor:middle" o:gfxdata="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" fillcolor="#00b050" stroked="f" strokeweight="1pt">
+                <v:fill color2="#00b0f0" rotate="t" angle="315" colors="0 #00b050;15073f #ffc000;27525f #ff8700;36700f red;51118f #7030a0;58327f #5054b7;1 #00b0f0" focus="100%" type="gradient"/>
               </v:rect>
             </w:pict>
           </mc:Fallback>
         </mc:AlternateContent>
       </w:r>
+    </w:p>
+    <w:p/>
+    <w:p/>
+    <w:p/>
+    <w:p/>
+    <w:p/>
+    <w:p/>
+    <w:p/>
+    <w:p/>
+    <w:p/>
+    <w:p/>
+    <w:p>
       <w:r>
-        <w:rPr>
-          <w:noProof/>
-        </w:rPr>
-        <mc:AlternateContent>
-          <mc:Choice Requires="wps">
-            <w:drawing>
-              <wp:anchor distT="45720" distB="45720" distL="114300" distR="114300" simplePos="0" relativeHeight="251661312" behindDoc="0" locked="0" layoutInCell="1" allowOverlap="1">
-                <wp:simplePos x="0" y="0"/>
-                <wp:positionH relativeFrom="column">
-                  <wp:posOffset>0</wp:posOffset>
-                </wp:positionH>
-                <wp:positionV relativeFrom="paragraph">
-                  <wp:posOffset>121920</wp:posOffset>
-                </wp:positionV>
-                <wp:extent cx="3413760" cy="3512820"/>
-                <wp:effectExtent l="0" t="0" r="0" b="11430"/>
-                <wp:wrapSquare wrapText="bothSides"/>
-                <wp:docPr id="217" name="Text Box 2"/>
-                <wp:cNvGraphicFramePr>
-                  <a:graphicFrameLocks xmlns:a="http://schemas.openxmlformats.org/drawingml/2006/main"/>
-                </wp:cNvGraphicFramePr>
-                <a:graphic xmlns:a="http://schemas.openxmlformats.org/drawingml/2006/main">
-                  <a:graphicData uri="http://schemas.microsoft.com/office/word/2010/wordprocessingShape">
-                    <wps:wsp>
-                      <wps:cNvSpPr txBox="1">
-                        <a:spLocks noChangeArrowheads="1"/>
-                      </wps:cNvSpPr>
-                      <wps:spPr bwMode="auto">
-                        <a:xfrm>
-                          <a:off x="0" y="0"/>
-                          <a:ext cx="3413760" cy="3512820"/>
-                        </a:xfrm>
-                        <a:prstGeom prst="rect">
-                          <a:avLst/>
-                        </a:prstGeom>
-                        <a:noFill/>
-                        <a:ln w="9525">
-                          <a:noFill/>
-                          <a:miter lim="800000"/>
-                          <a:headEnd/>
-                          <a:tailEnd/>
-                        </a:ln>
-                      </wps:spPr>
-                      <wps:txbx>
-                        <w:txbxContent>
-                          <w:p>
-                            <w:pPr>
-                              <w:spacing w:after="0" w:line="240" w:lineRule="auto"/>
-                              <w:jc w:val="center"/>
-                              <w:outlineLvl w:val="1"/>
-                              <w:rPr>
-                                <w:rFonts w:ascii="Arial Rounded MT Bold" w:eastAsia="Times New Roman" w:hAnsi="Arial Rounded MT Bold" w:cs="Times New Roman"/>
-                                <w:color w:val="32A3FF"/>
-                                <w:sz w:val="420"/>
-                                <w:szCs w:val="59"/>
-                                <w14:textFill>
-                                  <w14:gradFill>
-                                    <w14:gsLst>
-                                      <w14:gs w14:pos="0">
-                                        <w14:schemeClr w14:val="accent4">
-                                          <w14:lumMod w14:val="67000"/>
-                                        </w14:schemeClr>
-                                      </w14:gs>
-                                      <w14:gs w14:pos="64000">
-                                        <w14:schemeClr w14:val="accent4">
-                                          <w14:lumMod w14:val="97000"/>
-                                          <w14:lumOff w14:val="3000"/>
-                                        </w14:schemeClr>
-                                      </w14:gs>
-                                      <w14:gs w14:pos="100000">
-                                        <w14:schemeClr w14:val="accent4">
-                                          <w14:lumMod w14:val="60000"/>
-                                          <w14:lumOff w14:val="40000"/>
-                                        </w14:schemeClr>
-                                      </w14:gs>
-                                    </w14:gsLst>
-                                    <w14:path w14:path="circle">
-                                      <w14:fillToRect w14:l="50000" w14:t="50000" w14:r="50000" w14:b="50000"/>
-                                    </w14:path>
-                                  </w14:gradFill>
-                                </w14:textFill>
-                              </w:rPr>
-                            </w:pPr>
-                            <w:r>
-                              <w:rPr>
-                                <w:rFonts w:ascii="Segoe UI Symbol" w:eastAsia="Times New Roman" w:hAnsi="Segoe UI Symbol" w:cs="Segoe UI Symbol"/>
-                                <w:color w:val="32A3FF"/>
-                                <w:sz w:val="420"/>
-                                <w:szCs w:val="59"/>
-                                <w14:textFill>
-                                  <w14:gradFill>
-                                    <w14:gsLst>
-                                      <w14:gs w14:pos="0">
-                                        <w14:schemeClr w14:val="accent4">
-                                          <w14:lumMod w14:val="67000"/>
-                                        </w14:schemeClr>
-                                      </w14:gs>
-                                      <w14:gs w14:pos="64000">
-                                        <w14:schemeClr w14:val="accent4">
-                                          <w14:lumMod w14:val="97000"/>
-                                          <w14:lumOff w14:val="3000"/>
-                                        </w14:schemeClr>
-                                      </w14:gs>
-                                      <w14:gs w14:pos="100000">
-                                        <w14:schemeClr w14:val="accent4">
-                                          <w14:lumMod w14:val="60000"/>
-                                          <w14:lumOff w14:val="40000"/>
-                                        </w14:schemeClr>
-                                      </w14:gs>
-                                    </w14:gsLst>
-                                    <w14:path w14:path="circle">
-                                      <w14:fillToRect w14:l="50000" w14:t="50000" w14:r="50000" w14:b="50000"/>
-                                    </w14:path>
-                                  </w14:gradFill>
-                                </w14:textFill>
-                              </w:rPr>
-                              <w:t>✿</w:t>
-                            </w:r>
-                          </w:p>
-                        </w:txbxContent>
-                      </wps:txbx>
-                      <wps:bodyPr rot="0" vert="horz" wrap="square" lIns="0" tIns="0" rIns="0" bIns="0" anchor="ctr" anchorCtr="0">
-                        <a:noAutofit/>
-                      </wps:bodyPr>
-                    </wps:wsp>
-                  </a:graphicData>
-                </a:graphic>
-                <wp14:sizeRelH relativeFrom="margin">
-                  <wp14:pctWidth>0</wp14:pctWidth>
-                </wp14:sizeRelH>
-                <wp14:sizeRelV relativeFrom="margin">
-                  <wp14:pctHeight>0</wp14:pctHeight>
-                </wp14:sizeRelV>
-              </wp:anchor>
-            </w:drawing>
-          </mc:Choice>
-          <mc:Fallback>
-            <w:pict>
-              <v:shapetype id="_x0000_t202" coordsize="21600,21600" o:spt="202" path="m,l,21600r21600,l21600,xe">
-                <v:stroke joinstyle="miter"/>
-                <v:path gradientshapeok="t" o:connecttype="rect"/>
-              </v:shapetype>
-              <v:shape id="Text Box 2" o:spid="_x0000_s1026" type="#_x0000_t202" style="position:absolute;margin-left:0;margin-top:9.6pt;width:268.8pt;height:276.6pt;z-index:251661312;visibility:visible;mso-wrap-style:square;mso-width-percent:0;mso-height-percent:0;mso-wrap-distance-left:9pt;mso-wrap-distance-top:3.6pt;mso-wrap-distance-right:9pt;mso-wrap-distance-bottom:3.6pt;mso-position-horizontal:absolute;mso-position-horizontal-relative:text;mso-position-vertical:absolute;mso-position-vertical-relative:text;mso-width-percent:0;mso-height-percent:0;mso-width-relative:margin;mso-height-relative:margin;v-text-anchor:middle" o:gfxdata="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" filled="f" stroked="f">
-                <v:textbox inset="0,0,0,0">
-                  <w:txbxContent>
-                    <w:p>
-                      <w:pPr>
-                        <w:spacing w:after="0" w:line="240" w:lineRule="auto"/>
-                        <w:jc w:val="center"/>
-                        <w:outlineLvl w:val="1"/>
-                        <w:rPr>
-                          <w:rFonts w:ascii="Arial Rounded MT Bold" w:eastAsia="Times New Roman" w:hAnsi="Arial Rounded MT Bold" w:cs="Times New Roman"/>
-                          <w:color w:val="32A3FF"/>
-                          <w:sz w:val="420"/>
-                          <w:szCs w:val="59"/>
-                          <w14:textFill>
-                            <w14:gradFill>
-                              <w14:gsLst>
-                                <w14:gs w14:pos="0">
-                                  <w14:schemeClr w14:val="accent4">
-                                    <w14:lumMod w14:val="67000"/>
-                                  </w14:schemeClr>
-                                </w14:gs>
-                                <w14:gs w14:pos="64000">
-                                  <w14:schemeClr w14:val="accent4">
-                                    <w14:lumMod w14:val="97000"/>
-                                    <w14:lumOff w14:val="3000"/>
-                                  </w14:schemeClr>
-                                </w14:gs>
-                                <w14:gs w14:pos="100000">
-                                  <w14:schemeClr w14:val="accent4">
-                                    <w14:lumMod w14:val="60000"/>
-                                    <w14:lumOff w14:val="40000"/>
-                                  </w14:schemeClr>
-                                </w14:gs>
-                              </w14:gsLst>
-                              <w14:path w14:path="circle">
-                                <w14:fillToRect w14:l="50000" w14:t="50000" w14:r="50000" w14:b="50000"/>
-                              </w14:path>
-                            </w14:gradFill>
-                          </w14:textFill>
-                        </w:rPr>
-                      </w:pPr>
-                      <w:r>
-                        <w:rPr>
-                          <w:rFonts w:ascii="Segoe UI Symbol" w:eastAsia="Times New Roman" w:hAnsi="Segoe UI Symbol" w:cs="Segoe UI Symbol"/>
-                          <w:color w:val="32A3FF"/>
-                          <w:sz w:val="420"/>
-                          <w:szCs w:val="59"/>
-                          <w14:textFill>
-                            <w14:gradFill>
-                              <w14:gsLst>
-                                <w14:gs w14:pos="0">
-                                  <w14:schemeClr w14:val="accent4">
-                                    <w14:lumMod w14:val="67000"/>
-                                  </w14:schemeClr>
-                                </w14:gs>
-                                <w14:gs w14:pos="64000">
-                                  <w14:schemeClr w14:val="accent4">
-                                    <w14:lumMod w14:val="97000"/>
-                                    <w14:lumOff w14:val="3000"/>
-                                  </w14:schemeClr>
-                                </w14:gs>
-                                <w14:gs w14:pos="100000">
-                                  <w14:schemeClr w14:val="accent4">
-                                    <w14:lumMod w14:val="60000"/>
-                                    <w14:lumOff w14:val="40000"/>
-                                  </w14:schemeClr>
-                                </w14:gs>
-                              </w14:gsLst>
-                              <w14:path w14:path="circle">
-                                <w14:fillToRect w14:l="50000" w14:t="50000" w14:r="50000" w14:b="50000"/>
-                              </w14:path>
-                            </w14:gradFill>
-                          </w14:textFill>
-                        </w:rPr>
-                        <w:t>✿</w:t>
-                      </w:r>
-                    </w:p>
-                  </w:txbxContent>
-                </v:textbox>
-                <w10:wrap type="square"/>
-              </v:shape>
-            </w:pict>
-          </mc:Fallback>
-        </mc:AlternateContent>
+        <w:t xml:space="preserve">Credits to Vaclav </w:t>
       </w:r>
+      <w:proofErr w:type="spellStart"/>
+      <w:r>
+        <w:t>Kr</w:t>
+      </w:r>
+      <w:r>
+        <w:t>ej</w:t>
+      </w:r>
+      <w:r>
+        <w:t>ci</w:t>
+      </w:r>
+      <w:proofErr w:type="spellEnd"/>
+      <w:r>
+        <w:t xml:space="preserve"> for the base template</w:t>
+      </w:r>
+      <w:bookmarkStart w:id="0" w:name="_GoBack"/>
+      <w:bookmarkEnd w:id="0"/>
     </w:p>
     <w:sectPr>
       <w:pgSz w:w="12240" w:h="15840"/>
@@ -543,7 +1367,7 @@
 </file>
 
 <file path=word/styles.xml><?xml version="1.0" encoding="utf-8"?>
-<w:styles xmlns:mc="http://schemas.openxmlformats.org/markup-compatibility/2006" xmlns:r="http://schemas.openxmlformats.org/officeDocument/2006/relationships" xmlns:w="http://schemas.openxmlformats.org/wordprocessingml/2006/main" xmlns:w14="http://schemas.microsoft.com/office/word/2010/wordml" xmlns:w15="http://schemas.microsoft.com/office/word/2012/wordml" xmlns:w16se="http://schemas.microsoft.com/office/word/2015/wordml/symex" mc:Ignorable="w14 w15 w16se">
+<w:styles xmlns:mc="http://schemas.openxmlformats.org/markup-compatibility/2006" xmlns:r="http://schemas.openxmlformats.org/officeDocument/2006/relationships" xmlns:w="http://schemas.openxmlformats.org/wordprocessingml/2006/main" xmlns:w14="http://schemas.microsoft.com/office/word/2010/wordml" xmlns:w15="http://schemas.microsoft.com/office/word/2012/wordml" xmlns:w16cid="http://schemas.microsoft.com/office/word/2016/wordml/cid" xmlns:w16se="http://schemas.microsoft.com/office/word/2015/wordml/symex" mc:Ignorable="w14 w15 w16se w16cid">
   <w:docDefaults>
     <w:rPrDefault>
       <w:rPr>
@@ -559,7 +1383,7 @@
       </w:pPr>
     </w:pPrDefault>
   </w:docDefaults>
-  <w:latentStyles w:defLockedState="0" w:defUIPriority="99" w:defSemiHidden="0" w:defUnhideWhenUsed="0" w:defQFormat="0" w:count="374">
+  <w:latentStyles w:defLockedState="0" w:defUIPriority="99" w:defSemiHidden="0" w:defUnhideWhenUsed="0" w:defQFormat="0" w:count="375">
     <w:lsdException w:name="Normal" w:uiPriority="0" w:qFormat="1"/>
     <w:lsdException w:name="heading 1" w:uiPriority="9" w:qFormat="1"/>
     <w:lsdException w:name="heading 2" w:semiHidden="1" w:uiPriority="9" w:unhideWhenUsed="1" w:qFormat="1"/>
@@ -934,29 +1758,11 @@
     <w:lsdException w:name="Mention" w:semiHidden="1" w:unhideWhenUsed="1"/>
     <w:lsdException w:name="Smart Hyperlink" w:semiHidden="1" w:unhideWhenUsed="1"/>
     <w:lsdException w:name="Hashtag" w:semiHidden="1" w:unhideWhenUsed="1"/>
+    <w:lsdException w:name="Unresolved Mention" w:semiHidden="1" w:unhideWhenUsed="1"/>
   </w:latentStyles>
   <w:style w:type="paragraph" w:default="1" w:styleId="Normal">
     <w:name w:val="Normal"/>
     <w:qFormat/>
-  </w:style>
-  <w:style w:type="paragraph" w:styleId="Heading2">
-    <w:name w:val="heading 2"/>
-    <w:basedOn w:val="Normal"/>
-    <w:link w:val="Heading2Char"/>
-    <w:uiPriority w:val="9"/>
-    <w:qFormat/>
-    <w:rsid w:val="003E0857"/>
-    <w:pPr>
-      <w:spacing w:before="100" w:beforeAutospacing="1" w:after="100" w:afterAutospacing="1" w:line="240" w:lineRule="auto"/>
-      <w:outlineLvl w:val="1"/>
-    </w:pPr>
-    <w:rPr>
-      <w:rFonts w:ascii="Times New Roman" w:eastAsia="Times New Roman" w:hAnsi="Times New Roman" w:cs="Times New Roman"/>
-      <w:b/>
-      <w:bCs/>
-      <w:sz w:val="36"/>
-      <w:szCs w:val="36"/>
-    </w:rPr>
   </w:style>
   <w:style w:type="character" w:default="1" w:styleId="DefaultParagraphFont">
     <w:name w:val="Default Paragraph Font"/>
@@ -984,20 +1790,6 @@
     <w:uiPriority w:val="99"/>
     <w:semiHidden/>
     <w:unhideWhenUsed/>
-  </w:style>
-  <w:style w:type="character" w:customStyle="1" w:styleId="Heading2Char">
-    <w:name w:val="Heading 2 Char"/>
-    <w:basedOn w:val="DefaultParagraphFont"/>
-    <w:link w:val="Heading2"/>
-    <w:uiPriority w:val="9"/>
-    <w:rsid w:val="003E0857"/>
-    <w:rPr>
-      <w:rFonts w:ascii="Times New Roman" w:eastAsia="Times New Roman" w:hAnsi="Times New Roman" w:cs="Times New Roman"/>
-      <w:b/>
-      <w:bCs/>
-      <w:sz w:val="36"/>
-      <w:szCs w:val="36"/>
-    </w:rPr>
   </w:style>
 </w:styles>
 </file>

</xml_diff>